<commit_message>
New: added new folders in docs (SavedResults and TestTexts); added several examples for testing. Fix: changed format of saving results in UseCases and Requirements.
</commit_message>
<xml_diff>
--- a/docs/Requirements.docx
+++ b/docs/Requirements.docx
@@ -27,7 +27,6 @@
         </w:rPr>
         <w:t xml:space="preserve">: система = система </w:t>
       </w:r>
-      <w:proofErr w:type="spellStart"/>
       <w:r>
         <w:rPr>
           <w:rFonts w:ascii="Times New Roman" w:hAnsi="Times New Roman" w:cs="Times New Roman"/>
@@ -37,7 +36,6 @@
         </w:rPr>
         <w:t>TextLang</w:t>
       </w:r>
-      <w:proofErr w:type="spellEnd"/>
       <w:r>
         <w:rPr>
           <w:rFonts w:ascii="Times New Roman" w:hAnsi="Times New Roman" w:cs="Times New Roman"/>
@@ -54,7 +52,6 @@
         </w:rPr>
         <w:t xml:space="preserve">приложение </w:t>
       </w:r>
-      <w:proofErr w:type="spellStart"/>
       <w:r>
         <w:rPr>
           <w:rFonts w:ascii="Times New Roman" w:hAnsi="Times New Roman" w:cs="Times New Roman"/>
@@ -64,7 +61,6 @@
         </w:rPr>
         <w:t>TextLang</w:t>
       </w:r>
-      <w:proofErr w:type="spellEnd"/>
     </w:p>
     <w:p>
       <w:pPr>
@@ -204,7 +200,6 @@
         </w:rPr>
         <w:t xml:space="preserve">Система </w:t>
       </w:r>
-      <w:proofErr w:type="spellStart"/>
       <w:r>
         <w:rPr>
           <w:rFonts w:ascii="Times New Roman" w:hAnsi="Times New Roman" w:cs="Times New Roman"/>
@@ -214,7 +209,6 @@
         </w:rPr>
         <w:t>TextLang</w:t>
       </w:r>
-      <w:proofErr w:type="spellEnd"/>
       <w:r>
         <w:rPr>
           <w:rFonts w:ascii="Times New Roman" w:hAnsi="Times New Roman" w:cs="Times New Roman"/>
@@ -325,25 +319,14 @@
         </w:rPr>
         <w:t>file</w:t>
       </w:r>
-      <w:proofErr w:type="spellStart"/>
-      <w:r>
-        <w:rPr>
-          <w:rFonts w:ascii="Times New Roman" w:hAnsi="Times New Roman" w:cs="Times New Roman"/>
-          <w:i/>
-          <w:sz w:val="28"/>
-          <w:szCs w:val="28"/>
-        </w:rPr>
-        <w:t>Detect</w:t>
-      </w:r>
-      <w:proofErr w:type="spellEnd"/>
-      <w:r>
-        <w:rPr>
-          <w:rFonts w:ascii="Times New Roman" w:hAnsi="Times New Roman" w:cs="Times New Roman"/>
-          <w:i/>
-          <w:sz w:val="28"/>
-          <w:szCs w:val="28"/>
-        </w:rPr>
-        <w:t>)</w:t>
+      <w:r>
+        <w:rPr>
+          <w:rFonts w:ascii="Times New Roman" w:hAnsi="Times New Roman" w:cs="Times New Roman"/>
+          <w:i/>
+          <w:sz w:val="28"/>
+          <w:szCs w:val="28"/>
+        </w:rPr>
+        <w:t>Detect)</w:t>
       </w:r>
       <w:r>
         <w:rPr>
@@ -353,7 +336,6 @@
         </w:rPr>
         <w:t xml:space="preserve"> производится пользователем системы </w:t>
       </w:r>
-      <w:proofErr w:type="spellStart"/>
       <w:r>
         <w:rPr>
           <w:rFonts w:ascii="Times New Roman" w:hAnsi="Times New Roman" w:cs="Times New Roman"/>
@@ -363,7 +345,6 @@
         </w:rPr>
         <w:t>TextLang</w:t>
       </w:r>
-      <w:proofErr w:type="spellEnd"/>
       <w:r>
         <w:rPr>
           <w:rFonts w:ascii="Times New Roman" w:hAnsi="Times New Roman" w:cs="Times New Roman"/>
@@ -469,25 +450,14 @@
         </w:rPr>
         <w:t>file</w:t>
       </w:r>
-      <w:proofErr w:type="spellStart"/>
-      <w:r>
-        <w:rPr>
-          <w:rFonts w:ascii="Times New Roman" w:hAnsi="Times New Roman" w:cs="Times New Roman"/>
-          <w:i/>
-          <w:sz w:val="28"/>
-          <w:szCs w:val="28"/>
-        </w:rPr>
-        <w:t>Detect</w:t>
-      </w:r>
-      <w:proofErr w:type="spellEnd"/>
-      <w:r>
-        <w:rPr>
-          <w:rFonts w:ascii="Times New Roman" w:hAnsi="Times New Roman" w:cs="Times New Roman"/>
-          <w:i/>
-          <w:sz w:val="28"/>
-          <w:szCs w:val="28"/>
-        </w:rPr>
-        <w:t xml:space="preserve">) </w:t>
+      <w:r>
+        <w:rPr>
+          <w:rFonts w:ascii="Times New Roman" w:hAnsi="Times New Roman" w:cs="Times New Roman"/>
+          <w:i/>
+          <w:sz w:val="28"/>
+          <w:szCs w:val="28"/>
+        </w:rPr>
+        <w:t xml:space="preserve">Detect) </w:t>
       </w:r>
       <w:r>
         <w:rPr>
@@ -565,25 +535,14 @@
         </w:rPr>
         <w:t>file</w:t>
       </w:r>
-      <w:proofErr w:type="spellStart"/>
-      <w:r>
-        <w:rPr>
-          <w:rFonts w:ascii="Times New Roman" w:hAnsi="Times New Roman" w:cs="Times New Roman"/>
-          <w:i/>
-          <w:sz w:val="28"/>
-          <w:szCs w:val="28"/>
-        </w:rPr>
-        <w:t>Detect</w:t>
-      </w:r>
-      <w:proofErr w:type="spellEnd"/>
-      <w:r>
-        <w:rPr>
-          <w:rFonts w:ascii="Times New Roman" w:hAnsi="Times New Roman" w:cs="Times New Roman"/>
-          <w:i/>
-          <w:sz w:val="28"/>
-          <w:szCs w:val="28"/>
-        </w:rPr>
-        <w:t>)</w:t>
+      <w:r>
+        <w:rPr>
+          <w:rFonts w:ascii="Times New Roman" w:hAnsi="Times New Roman" w:cs="Times New Roman"/>
+          <w:i/>
+          <w:sz w:val="28"/>
+          <w:szCs w:val="28"/>
+        </w:rPr>
+        <w:t>Detect)</w:t>
       </w:r>
       <w:r>
         <w:rPr>
@@ -683,25 +642,14 @@
         </w:rPr>
         <w:t>file</w:t>
       </w:r>
-      <w:proofErr w:type="spellStart"/>
-      <w:r>
-        <w:rPr>
-          <w:rFonts w:ascii="Times New Roman" w:hAnsi="Times New Roman" w:cs="Times New Roman"/>
-          <w:i/>
-          <w:sz w:val="28"/>
-          <w:szCs w:val="28"/>
-        </w:rPr>
-        <w:t>Detect</w:t>
-      </w:r>
-      <w:proofErr w:type="spellEnd"/>
-      <w:r>
-        <w:rPr>
-          <w:rFonts w:ascii="Times New Roman" w:hAnsi="Times New Roman" w:cs="Times New Roman"/>
-          <w:i/>
-          <w:sz w:val="28"/>
-          <w:szCs w:val="28"/>
-        </w:rPr>
-        <w:t>)</w:t>
+      <w:r>
+        <w:rPr>
+          <w:rFonts w:ascii="Times New Roman" w:hAnsi="Times New Roman" w:cs="Times New Roman"/>
+          <w:i/>
+          <w:sz w:val="28"/>
+          <w:szCs w:val="28"/>
+        </w:rPr>
+        <w:t>Detect)</w:t>
       </w:r>
       <w:r>
         <w:rPr>
@@ -767,7 +715,6 @@
         </w:rPr>
         <w:t>file</w:t>
       </w:r>
-      <w:proofErr w:type="spellStart"/>
       <w:r>
         <w:rPr>
           <w:rFonts w:ascii="Times New Roman" w:hAnsi="Times New Roman" w:cs="Times New Roman"/>
@@ -778,7 +725,6 @@
         </w:rPr>
         <w:t>Detect</w:t>
       </w:r>
-      <w:proofErr w:type="spellEnd"/>
       <w:r>
         <w:rPr>
           <w:rFonts w:ascii="Times New Roman" w:hAnsi="Times New Roman" w:cs="Times New Roman"/>
@@ -815,7 +761,6 @@
         </w:rPr>
         <w:t xml:space="preserve">Система </w:t>
       </w:r>
-      <w:proofErr w:type="spellStart"/>
       <w:r>
         <w:rPr>
           <w:rFonts w:ascii="Times New Roman" w:hAnsi="Times New Roman" w:cs="Times New Roman"/>
@@ -825,7 +770,6 @@
         </w:rPr>
         <w:t>TextLang</w:t>
       </w:r>
-      <w:proofErr w:type="spellEnd"/>
       <w:r>
         <w:rPr>
           <w:rFonts w:ascii="Times New Roman" w:hAnsi="Times New Roman" w:cs="Times New Roman"/>
@@ -868,7 +812,6 @@
         </w:rPr>
         <w:t>file</w:t>
       </w:r>
-      <w:proofErr w:type="spellStart"/>
       <w:r>
         <w:rPr>
           <w:rFonts w:ascii="Times New Roman" w:hAnsi="Times New Roman" w:cs="Times New Roman"/>
@@ -878,7 +821,6 @@
         </w:rPr>
         <w:t>Detect</w:t>
       </w:r>
-      <w:proofErr w:type="spellEnd"/>
       <w:r>
         <w:rPr>
           <w:rFonts w:ascii="Times New Roman" w:hAnsi="Times New Roman" w:cs="Times New Roman"/>
@@ -976,7 +918,6 @@
         </w:rPr>
         <w:t xml:space="preserve">Система </w:t>
       </w:r>
-      <w:proofErr w:type="spellStart"/>
       <w:r>
         <w:rPr>
           <w:rFonts w:ascii="Times New Roman" w:hAnsi="Times New Roman" w:cs="Times New Roman"/>
@@ -986,7 +927,6 @@
         </w:rPr>
         <w:t>TextLang</w:t>
       </w:r>
-      <w:proofErr w:type="spellEnd"/>
       <w:r>
         <w:rPr>
           <w:rFonts w:ascii="Times New Roman" w:hAnsi="Times New Roman" w:cs="Times New Roman"/>
@@ -1035,7 +975,6 @@
         </w:rPr>
         <w:t xml:space="preserve"> </w:t>
       </w:r>
-      <w:proofErr w:type="spellStart"/>
       <w:r>
         <w:rPr>
           <w:rFonts w:ascii="Times New Roman" w:hAnsi="Times New Roman" w:cs="Times New Roman"/>
@@ -1046,7 +985,6 @@
         </w:rPr>
         <w:t>textField</w:t>
       </w:r>
-      <w:proofErr w:type="spellEnd"/>
       <w:r>
         <w:rPr>
           <w:rFonts w:ascii="Times New Roman" w:hAnsi="Times New Roman" w:cs="Times New Roman"/>
@@ -1104,7 +1042,6 @@
         </w:rPr>
         <w:t xml:space="preserve"> поле </w:t>
       </w:r>
-      <w:proofErr w:type="spellStart"/>
       <w:r>
         <w:rPr>
           <w:rFonts w:ascii="Times New Roman" w:hAnsi="Times New Roman" w:cs="Times New Roman"/>
@@ -1115,7 +1052,6 @@
         </w:rPr>
         <w:t>textField</w:t>
       </w:r>
-      <w:proofErr w:type="spellEnd"/>
       <w:r>
         <w:rPr>
           <w:rFonts w:ascii="Times New Roman" w:hAnsi="Times New Roman" w:cs="Times New Roman"/>
@@ -1132,7 +1068,6 @@
         </w:rPr>
         <w:t xml:space="preserve">осуществляется пользователем системы </w:t>
       </w:r>
-      <w:proofErr w:type="spellStart"/>
       <w:r>
         <w:rPr>
           <w:rFonts w:ascii="Times New Roman" w:hAnsi="Times New Roman" w:cs="Times New Roman"/>
@@ -1142,7 +1077,6 @@
         </w:rPr>
         <w:t>TextLang</w:t>
       </w:r>
-      <w:proofErr w:type="spellEnd"/>
       <w:r>
         <w:rPr>
           <w:rFonts w:ascii="Times New Roman" w:hAnsi="Times New Roman" w:cs="Times New Roman"/>
@@ -1266,7 +1200,6 @@
         </w:rPr>
         <w:t xml:space="preserve"> </w:t>
       </w:r>
-      <w:proofErr w:type="spellStart"/>
       <w:r>
         <w:rPr>
           <w:rFonts w:ascii="Times New Roman" w:hAnsi="Times New Roman" w:cs="Times New Roman"/>
@@ -1277,7 +1210,6 @@
         </w:rPr>
         <w:t>textField</w:t>
       </w:r>
-      <w:proofErr w:type="spellEnd"/>
       <w:r>
         <w:rPr>
           <w:rFonts w:ascii="Times New Roman" w:hAnsi="Times New Roman" w:cs="Times New Roman"/>
@@ -1373,7 +1305,6 @@
         </w:rPr>
         <w:t xml:space="preserve"> </w:t>
       </w:r>
-      <w:proofErr w:type="spellStart"/>
       <w:r>
         <w:rPr>
           <w:rFonts w:ascii="Times New Roman" w:hAnsi="Times New Roman" w:cs="Times New Roman"/>
@@ -1383,7 +1314,6 @@
         </w:rPr>
         <w:t>TextLang</w:t>
       </w:r>
-      <w:proofErr w:type="spellEnd"/>
       <w:r>
         <w:rPr>
           <w:rFonts w:ascii="Times New Roman" w:hAnsi="Times New Roman" w:cs="Times New Roman"/>
@@ -1575,7 +1505,6 @@
         </w:rPr>
         <w:t xml:space="preserve">Сохранение результатов работы системы </w:t>
       </w:r>
-      <w:proofErr w:type="spellStart"/>
       <w:r>
         <w:rPr>
           <w:rFonts w:ascii="Times New Roman" w:hAnsi="Times New Roman" w:cs="Times New Roman"/>
@@ -1586,7 +1515,6 @@
         </w:rPr>
         <w:t>TextLang</w:t>
       </w:r>
-      <w:proofErr w:type="spellEnd"/>
       <w:r>
         <w:rPr>
           <w:rFonts w:ascii="Times New Roman" w:hAnsi="Times New Roman" w:cs="Times New Roman"/>
@@ -1621,7 +1549,6 @@
         </w:rPr>
         <w:t xml:space="preserve">Система </w:t>
       </w:r>
-      <w:proofErr w:type="spellStart"/>
       <w:r>
         <w:rPr>
           <w:rFonts w:ascii="Times New Roman" w:hAnsi="Times New Roman" w:cs="Times New Roman"/>
@@ -1631,7 +1558,6 @@
         </w:rPr>
         <w:t>TextLang</w:t>
       </w:r>
-      <w:proofErr w:type="spellEnd"/>
       <w:r>
         <w:rPr>
           <w:rFonts w:ascii="Times New Roman" w:hAnsi="Times New Roman" w:cs="Times New Roman"/>
@@ -1640,7 +1566,6 @@
         </w:rPr>
         <w:t xml:space="preserve"> должна сохранять результат ее работы в папку </w:t>
       </w:r>
-      <w:proofErr w:type="spellStart"/>
       <w:r>
         <w:rPr>
           <w:rFonts w:ascii="Times New Roman" w:hAnsi="Times New Roman" w:cs="Times New Roman"/>
@@ -1651,7 +1576,6 @@
         </w:rPr>
         <w:t>SavedResults</w:t>
       </w:r>
-      <w:proofErr w:type="spellEnd"/>
       <w:r>
         <w:rPr>
           <w:rFonts w:ascii="Times New Roman" w:hAnsi="Times New Roman" w:cs="Times New Roman"/>
@@ -1821,7 +1745,6 @@
         </w:rPr>
         <w:t xml:space="preserve"> </w:t>
       </w:r>
-      <w:proofErr w:type="spellStart"/>
       <w:r>
         <w:rPr>
           <w:rStyle w:val="a8"/>
@@ -1832,6 +1755,26 @@
           <w:sz w:val="28"/>
           <w:szCs w:val="28"/>
           <w:shd w:val="clear" w:color="auto" w:fill="FFFFFF"/>
+          <w:lang w:val="en-US"/>
+        </w:rPr>
+        <w:t>dd</w:t>
+      </w:r>
+      <w:r>
+        <w:rPr>
+          <w:rFonts w:ascii="Times New Roman" w:hAnsi="Times New Roman" w:cs="Times New Roman"/>
+          <w:sz w:val="28"/>
+          <w:szCs w:val="28"/>
+          <w:shd w:val="clear" w:color="auto" w:fill="FFFFFF"/>
+        </w:rPr>
+        <w:t>.</w:t>
+      </w:r>
+      <w:r>
+        <w:rPr>
+          <w:rFonts w:ascii="Times New Roman" w:hAnsi="Times New Roman" w:cs="Times New Roman"/>
+          <w:sz w:val="28"/>
+          <w:szCs w:val="28"/>
+          <w:shd w:val="clear" w:color="auto" w:fill="FFFFFF"/>
+          <w:lang w:val="en-US"/>
         </w:rPr>
         <w:t>MM</w:t>
       </w:r>
@@ -1842,19 +1785,8 @@
           <w:szCs w:val="28"/>
           <w:shd w:val="clear" w:color="auto" w:fill="FFFFFF"/>
         </w:rPr>
-        <w:t>.dd.yyyy</w:t>
-      </w:r>
-      <w:proofErr w:type="spellEnd"/>
-      <w:r>
-        <w:rPr>
-          <w:rFonts w:ascii="Times New Roman" w:hAnsi="Times New Roman" w:cs="Times New Roman"/>
-          <w:sz w:val="28"/>
-          <w:szCs w:val="28"/>
-          <w:shd w:val="clear" w:color="auto" w:fill="FFFFFF"/>
-        </w:rPr>
-        <w:t> </w:t>
-      </w:r>
-      <w:proofErr w:type="spellStart"/>
+        <w:t>.yyyy </w:t>
+      </w:r>
       <w:proofErr w:type="gramStart"/>
       <w:r>
         <w:rPr>
@@ -1891,7 +1823,6 @@
         </w:rPr>
         <w:t>mm</w:t>
       </w:r>
-      <w:proofErr w:type="spellEnd"/>
       <w:proofErr w:type="gramEnd"/>
       <w:r>
         <w:rPr>
@@ -1906,7 +1837,6 @@
         </w:rPr>
         <w:t>:</w:t>
       </w:r>
-      <w:proofErr w:type="spellStart"/>
       <w:r>
         <w:rPr>
           <w:rStyle w:val="a8"/>
@@ -1921,7 +1851,6 @@
         </w:rPr>
         <w:t>ss</w:t>
       </w:r>
-      <w:proofErr w:type="spellEnd"/>
       <w:r>
         <w:rPr>
           <w:rFonts w:ascii="Times New Roman" w:hAnsi="Times New Roman" w:cs="Times New Roman"/>
@@ -1969,7 +1898,92 @@
           <w:sz w:val="28"/>
           <w:szCs w:val="28"/>
         </w:rPr>
-        <w:t>определенный системой естественный язык текста (во второй строке файла);</w:t>
+        <w:t xml:space="preserve">значение поля </w:t>
+      </w:r>
+      <w:r>
+        <w:rPr>
+          <w:rFonts w:ascii="Times New Roman" w:hAnsi="Times New Roman" w:cs="Times New Roman"/>
+          <w:i/>
+          <w:sz w:val="28"/>
+          <w:szCs w:val="28"/>
+          <w:lang w:val="en-US"/>
+        </w:rPr>
+        <w:t>Prediction</w:t>
+      </w:r>
+      <w:r>
+        <w:rPr>
+          <w:rFonts w:ascii="Times New Roman" w:hAnsi="Times New Roman" w:cs="Times New Roman"/>
+          <w:sz w:val="28"/>
+          <w:szCs w:val="28"/>
+        </w:rPr>
+        <w:t xml:space="preserve"> </w:t>
+      </w:r>
+      <w:r>
+        <w:rPr>
+          <w:rFonts w:ascii="Times New Roman" w:hAnsi="Times New Roman" w:cs="Times New Roman"/>
+          <w:sz w:val="28"/>
+          <w:szCs w:val="28"/>
+        </w:rPr>
+        <w:t>(во второй строке файла);</w:t>
+      </w:r>
+    </w:p>
+    <w:p>
+      <w:pPr>
+        <w:pStyle w:val="a3"/>
+        <w:numPr>
+          <w:ilvl w:val="0"/>
+          <w:numId w:val="1"/>
+        </w:numPr>
+        <w:spacing w:line="360" w:lineRule="auto"/>
+        <w:ind w:left="567" w:firstLine="0"/>
+        <w:jc w:val="both"/>
+        <w:rPr>
+          <w:rFonts w:ascii="Times New Roman" w:hAnsi="Times New Roman" w:cs="Times New Roman"/>
+          <w:sz w:val="28"/>
+          <w:szCs w:val="28"/>
+        </w:rPr>
+      </w:pPr>
+      <w:r>
+        <w:rPr>
+          <w:rFonts w:ascii="Times New Roman" w:hAnsi="Times New Roman" w:cs="Times New Roman"/>
+          <w:sz w:val="28"/>
+          <w:szCs w:val="28"/>
+        </w:rPr>
+        <w:t xml:space="preserve">значение поля </w:t>
+      </w:r>
+      <w:r>
+        <w:rPr>
+          <w:rFonts w:ascii="Times New Roman" w:hAnsi="Times New Roman" w:cs="Times New Roman"/>
+          <w:i/>
+          <w:sz w:val="28"/>
+          <w:szCs w:val="28"/>
+          <w:lang w:val="en-US"/>
+        </w:rPr>
+        <w:t>Score</w:t>
+      </w:r>
+      <w:r>
+        <w:rPr>
+          <w:rFonts w:ascii="Times New Roman" w:hAnsi="Times New Roman" w:cs="Times New Roman"/>
+          <w:sz w:val="28"/>
+          <w:szCs w:val="28"/>
+        </w:rPr>
+        <w:t xml:space="preserve"> (</w:t>
+      </w:r>
+      <w:r>
+        <w:rPr>
+          <w:rFonts w:ascii="Times New Roman" w:hAnsi="Times New Roman" w:cs="Times New Roman"/>
+          <w:sz w:val="28"/>
+          <w:szCs w:val="28"/>
+        </w:rPr>
+        <w:t>в третьей строке)</w:t>
+      </w:r>
+      <w:r>
+        <w:rPr>
+          <w:rFonts w:ascii="Times New Roman" w:hAnsi="Times New Roman" w:cs="Times New Roman"/>
+          <w:sz w:val="28"/>
+          <w:szCs w:val="28"/>
+        </w:rPr>
+        <w:t>;</w:t>
       </w:r>
     </w:p>
     <w:p>
@@ -2019,7 +2033,23 @@
           <w:sz w:val="28"/>
           <w:szCs w:val="28"/>
         </w:rPr>
-        <w:t xml:space="preserve"> (в третьей и последующих строках файла).</w:t>
+        <w:t xml:space="preserve"> (в </w:t>
+      </w:r>
+      <w:r>
+        <w:rPr>
+          <w:rFonts w:ascii="Times New Roman" w:hAnsi="Times New Roman" w:cs="Times New Roman"/>
+          <w:sz w:val="28"/>
+          <w:szCs w:val="28"/>
+        </w:rPr>
+        <w:t>четвертой</w:t>
+      </w:r>
+      <w:r>
+        <w:rPr>
+          <w:rFonts w:ascii="Times New Roman" w:hAnsi="Times New Roman" w:cs="Times New Roman"/>
+          <w:sz w:val="28"/>
+          <w:szCs w:val="28"/>
+        </w:rPr>
+        <w:t xml:space="preserve"> последующих строках файла).</w:t>
       </w:r>
     </w:p>
     <w:p>
@@ -2083,7 +2113,6 @@
         </w:rPr>
         <w:t xml:space="preserve">Система </w:t>
       </w:r>
-      <w:proofErr w:type="spellStart"/>
       <w:r>
         <w:rPr>
           <w:rFonts w:ascii="Times New Roman" w:hAnsi="Times New Roman" w:cs="Times New Roman"/>
@@ -2093,7 +2122,6 @@
         </w:rPr>
         <w:t>TextLang</w:t>
       </w:r>
-      <w:proofErr w:type="spellEnd"/>
       <w:r>
         <w:rPr>
           <w:rFonts w:ascii="Times New Roman" w:hAnsi="Times New Roman" w:cs="Times New Roman"/>
@@ -2110,7 +2138,6 @@
         </w:rPr>
         <w:t xml:space="preserve"> (</w:t>
       </w:r>
-      <w:proofErr w:type="spellStart"/>
       <w:r>
         <w:rPr>
           <w:rFonts w:ascii="Times New Roman" w:hAnsi="Times New Roman" w:cs="Times New Roman"/>
@@ -2121,7 +2148,6 @@
         </w:rPr>
         <w:t>fileRecover</w:t>
       </w:r>
-      <w:proofErr w:type="spellEnd"/>
       <w:r>
         <w:rPr>
           <w:rFonts w:ascii="Times New Roman" w:hAnsi="Times New Roman" w:cs="Times New Roman"/>
@@ -2213,25 +2239,14 @@
         </w:rPr>
         <w:t>file</w:t>
       </w:r>
-      <w:proofErr w:type="spellStart"/>
-      <w:r>
-        <w:rPr>
-          <w:rFonts w:ascii="Times New Roman" w:hAnsi="Times New Roman" w:cs="Times New Roman"/>
-          <w:i/>
-          <w:sz w:val="28"/>
-          <w:szCs w:val="28"/>
-        </w:rPr>
-        <w:t>Recover</w:t>
-      </w:r>
-      <w:proofErr w:type="spellEnd"/>
-      <w:r>
-        <w:rPr>
-          <w:rFonts w:ascii="Times New Roman" w:hAnsi="Times New Roman" w:cs="Times New Roman"/>
-          <w:i/>
-          <w:sz w:val="28"/>
-          <w:szCs w:val="28"/>
-        </w:rPr>
-        <w:t>)</w:t>
+      <w:r>
+        <w:rPr>
+          <w:rFonts w:ascii="Times New Roman" w:hAnsi="Times New Roman" w:cs="Times New Roman"/>
+          <w:i/>
+          <w:sz w:val="28"/>
+          <w:szCs w:val="28"/>
+        </w:rPr>
+        <w:t>Recover)</w:t>
       </w:r>
       <w:r>
         <w:rPr>
@@ -2249,7 +2264,6 @@
         </w:rPr>
         <w:t xml:space="preserve">производится пользователем системы </w:t>
       </w:r>
-      <w:proofErr w:type="spellStart"/>
       <w:r>
         <w:rPr>
           <w:rFonts w:ascii="Times New Roman" w:hAnsi="Times New Roman" w:cs="Times New Roman"/>
@@ -2259,7 +2273,6 @@
         </w:rPr>
         <w:t>TextLang</w:t>
       </w:r>
-      <w:proofErr w:type="spellEnd"/>
       <w:r>
         <w:rPr>
           <w:rFonts w:ascii="Times New Roman" w:hAnsi="Times New Roman" w:cs="Times New Roman"/>
@@ -2376,25 +2389,7 @@
           <w:sz w:val="28"/>
           <w:szCs w:val="28"/>
         </w:rPr>
-        <w:t>Единовременно польз</w:t>
-      </w:r>
-      <w:bookmarkStart w:id="0" w:name="_GoBack"/>
-      <w:r>
-        <w:rPr>
-          <w:rFonts w:ascii="Times New Roman" w:hAnsi="Times New Roman" w:cs="Times New Roman"/>
-          <w:sz w:val="28"/>
-          <w:szCs w:val="28"/>
-        </w:rPr>
-        <w:t>о</w:t>
-      </w:r>
-      <w:bookmarkEnd w:id="0"/>
-      <w:r>
-        <w:rPr>
-          <w:rFonts w:ascii="Times New Roman" w:hAnsi="Times New Roman" w:cs="Times New Roman"/>
-          <w:sz w:val="28"/>
-          <w:szCs w:val="28"/>
-        </w:rPr>
-        <w:t xml:space="preserve">ватель может выбрать только один текстовый файл </w:t>
+        <w:t xml:space="preserve">Единовременно пользователь может выбрать только один текстовый файл </w:t>
       </w:r>
       <w:r>
         <w:rPr>
@@ -2414,25 +2409,14 @@
         </w:rPr>
         <w:t>file</w:t>
       </w:r>
-      <w:proofErr w:type="spellStart"/>
-      <w:r>
-        <w:rPr>
-          <w:rFonts w:ascii="Times New Roman" w:hAnsi="Times New Roman" w:cs="Times New Roman"/>
-          <w:i/>
-          <w:sz w:val="28"/>
-          <w:szCs w:val="28"/>
-        </w:rPr>
-        <w:t>Recover</w:t>
-      </w:r>
-      <w:proofErr w:type="spellEnd"/>
-      <w:r>
-        <w:rPr>
-          <w:rFonts w:ascii="Times New Roman" w:hAnsi="Times New Roman" w:cs="Times New Roman"/>
-          <w:i/>
-          <w:sz w:val="28"/>
-          <w:szCs w:val="28"/>
-        </w:rPr>
-        <w:t>)</w:t>
+      <w:r>
+        <w:rPr>
+          <w:rFonts w:ascii="Times New Roman" w:hAnsi="Times New Roman" w:cs="Times New Roman"/>
+          <w:i/>
+          <w:sz w:val="28"/>
+          <w:szCs w:val="28"/>
+        </w:rPr>
+        <w:t>Recover)</w:t>
       </w:r>
       <w:r>
         <w:rPr>
@@ -2502,7 +2486,6 @@
         </w:rPr>
         <w:t>file</w:t>
       </w:r>
-      <w:proofErr w:type="spellStart"/>
       <w:r>
         <w:rPr>
           <w:rFonts w:ascii="Times New Roman" w:hAnsi="Times New Roman" w:cs="Times New Roman"/>
@@ -2512,7 +2495,6 @@
         </w:rPr>
         <w:t>Recover</w:t>
       </w:r>
-      <w:proofErr w:type="spellEnd"/>
       <w:r>
         <w:rPr>
           <w:rFonts w:ascii="Times New Roman" w:hAnsi="Times New Roman" w:cs="Times New Roman"/>
@@ -2648,7 +2630,6 @@
         </w:rPr>
         <w:t>file</w:t>
       </w:r>
-      <w:proofErr w:type="spellStart"/>
       <w:r>
         <w:rPr>
           <w:rFonts w:ascii="Times New Roman" w:hAnsi="Times New Roman" w:cs="Times New Roman"/>
@@ -2658,7 +2639,6 @@
         </w:rPr>
         <w:t>Recover</w:t>
       </w:r>
-      <w:proofErr w:type="spellEnd"/>
       <w:r>
         <w:rPr>
           <w:rFonts w:ascii="Times New Roman" w:hAnsi="Times New Roman" w:cs="Times New Roman"/>
@@ -2703,7 +2683,6 @@
         </w:rPr>
         <w:t xml:space="preserve">Считывание текста из файла </w:t>
       </w:r>
-      <w:proofErr w:type="spellStart"/>
       <w:r>
         <w:rPr>
           <w:rFonts w:ascii="Times New Roman" w:hAnsi="Times New Roman" w:cs="Times New Roman"/>
@@ -2726,7 +2705,6 @@
         </w:rPr>
         <w:t>Recover</w:t>
       </w:r>
-      <w:proofErr w:type="spellEnd"/>
       <w:r>
         <w:rPr>
           <w:rFonts w:ascii="Times New Roman" w:hAnsi="Times New Roman" w:cs="Times New Roman"/>
@@ -2764,7 +2742,6 @@
         <w:lastRenderedPageBreak/>
         <w:t xml:space="preserve">Система </w:t>
       </w:r>
-      <w:proofErr w:type="spellStart"/>
       <w:r>
         <w:rPr>
           <w:rFonts w:ascii="Times New Roman" w:hAnsi="Times New Roman" w:cs="Times New Roman"/>
@@ -2774,7 +2751,6 @@
         </w:rPr>
         <w:t>TextLang</w:t>
       </w:r>
-      <w:proofErr w:type="spellEnd"/>
       <w:r>
         <w:rPr>
           <w:rFonts w:ascii="Times New Roman" w:hAnsi="Times New Roman" w:cs="Times New Roman"/>
@@ -2783,7 +2759,6 @@
         </w:rPr>
         <w:t xml:space="preserve"> должна уметь считывать текст из файла </w:t>
       </w:r>
-      <w:proofErr w:type="spellStart"/>
       <w:r>
         <w:rPr>
           <w:rFonts w:ascii="Times New Roman" w:hAnsi="Times New Roman" w:cs="Times New Roman"/>
@@ -2804,7 +2779,6 @@
         </w:rPr>
         <w:t>Recover</w:t>
       </w:r>
-      <w:proofErr w:type="spellEnd"/>
       <w:r>
         <w:rPr>
           <w:rFonts w:ascii="Times New Roman" w:hAnsi="Times New Roman" w:cs="Times New Roman"/>
@@ -2841,7 +2815,6 @@
         </w:rPr>
         <w:t xml:space="preserve">Восстановление результатов работы системы </w:t>
       </w:r>
-      <w:proofErr w:type="spellStart"/>
       <w:r>
         <w:rPr>
           <w:rFonts w:ascii="Times New Roman" w:hAnsi="Times New Roman" w:cs="Times New Roman"/>
@@ -2852,7 +2825,6 @@
         </w:rPr>
         <w:t>TextLang</w:t>
       </w:r>
-      <w:proofErr w:type="spellEnd"/>
       <w:r>
         <w:rPr>
           <w:rFonts w:ascii="Times New Roman" w:hAnsi="Times New Roman" w:cs="Times New Roman"/>
@@ -2896,7 +2868,6 @@
         </w:rPr>
         <w:t xml:space="preserve">Система </w:t>
       </w:r>
-      <w:proofErr w:type="spellStart"/>
       <w:r>
         <w:rPr>
           <w:rFonts w:ascii="Times New Roman" w:hAnsi="Times New Roman" w:cs="Times New Roman"/>
@@ -2906,7 +2877,6 @@
         </w:rPr>
         <w:t>TextLang</w:t>
       </w:r>
-      <w:proofErr w:type="spellEnd"/>
       <w:r>
         <w:rPr>
           <w:rFonts w:ascii="Times New Roman" w:hAnsi="Times New Roman" w:cs="Times New Roman"/>
@@ -2933,7 +2903,6 @@
         </w:rPr>
         <w:t>file</w:t>
       </w:r>
-      <w:proofErr w:type="spellStart"/>
       <w:r>
         <w:rPr>
           <w:rFonts w:ascii="Times New Roman" w:hAnsi="Times New Roman" w:cs="Times New Roman"/>
@@ -2943,7 +2912,6 @@
         </w:rPr>
         <w:t>Recover</w:t>
       </w:r>
-      <w:proofErr w:type="spellEnd"/>
       <w:r>
         <w:rPr>
           <w:rFonts w:ascii="Times New Roman" w:hAnsi="Times New Roman" w:cs="Times New Roman"/>
@@ -2985,7 +2953,6 @@
         </w:rPr>
         <w:t xml:space="preserve">первая строка файла: время в формате </w:t>
       </w:r>
-      <w:proofErr w:type="spellStart"/>
       <w:r>
         <w:rPr>
           <w:rStyle w:val="a8"/>
@@ -2996,6 +2963,26 @@
           <w:sz w:val="28"/>
           <w:szCs w:val="28"/>
           <w:shd w:val="clear" w:color="auto" w:fill="FFFFFF"/>
+          <w:lang w:val="en-US"/>
+        </w:rPr>
+        <w:t>dd</w:t>
+      </w:r>
+      <w:r>
+        <w:rPr>
+          <w:rFonts w:ascii="Times New Roman" w:hAnsi="Times New Roman" w:cs="Times New Roman"/>
+          <w:sz w:val="28"/>
+          <w:szCs w:val="28"/>
+          <w:shd w:val="clear" w:color="auto" w:fill="FFFFFF"/>
+        </w:rPr>
+        <w:t>.</w:t>
+      </w:r>
+      <w:r>
+        <w:rPr>
+          <w:rFonts w:ascii="Times New Roman" w:hAnsi="Times New Roman" w:cs="Times New Roman"/>
+          <w:sz w:val="28"/>
+          <w:szCs w:val="28"/>
+          <w:shd w:val="clear" w:color="auto" w:fill="FFFFFF"/>
+          <w:lang w:val="en-US"/>
         </w:rPr>
         <w:t>MM</w:t>
       </w:r>
@@ -3006,19 +2993,8 @@
           <w:szCs w:val="28"/>
           <w:shd w:val="clear" w:color="auto" w:fill="FFFFFF"/>
         </w:rPr>
-        <w:t>.dd.yyyy</w:t>
-      </w:r>
-      <w:proofErr w:type="spellEnd"/>
-      <w:r>
-        <w:rPr>
-          <w:rFonts w:ascii="Times New Roman" w:hAnsi="Times New Roman" w:cs="Times New Roman"/>
-          <w:sz w:val="28"/>
-          <w:szCs w:val="28"/>
-          <w:shd w:val="clear" w:color="auto" w:fill="FFFFFF"/>
-        </w:rPr>
-        <w:t> </w:t>
-      </w:r>
-      <w:proofErr w:type="spellStart"/>
+        <w:t>.yyyy </w:t>
+      </w:r>
       <w:proofErr w:type="gramStart"/>
       <w:r>
         <w:rPr>
@@ -3055,7 +3031,6 @@
         </w:rPr>
         <w:t>mm</w:t>
       </w:r>
-      <w:proofErr w:type="spellEnd"/>
       <w:proofErr w:type="gramEnd"/>
       <w:r>
         <w:rPr>
@@ -3070,7 +3045,6 @@
         </w:rPr>
         <w:t>:</w:t>
       </w:r>
-      <w:proofErr w:type="spellStart"/>
       <w:r>
         <w:rPr>
           <w:rStyle w:val="a8"/>
@@ -3085,7 +3059,6 @@
         </w:rPr>
         <w:t>ss</w:t>
       </w:r>
-      <w:proofErr w:type="spellEnd"/>
       <w:r>
         <w:rPr>
           <w:rStyle w:val="a8"/>
@@ -3156,7 +3129,6 @@
         </w:rPr>
         <w:t xml:space="preserve">название естественного языка из списка в файле </w:t>
       </w:r>
-      <w:proofErr w:type="spellStart"/>
       <w:r>
         <w:rPr>
           <w:rFonts w:ascii="Times New Roman" w:hAnsi="Times New Roman" w:cs="Times New Roman"/>
@@ -3166,7 +3138,6 @@
         </w:rPr>
         <w:t>LanguagesPermitted</w:t>
       </w:r>
-      <w:proofErr w:type="spellEnd"/>
       <w:r>
         <w:rPr>
           <w:rFonts w:ascii="Times New Roman" w:hAnsi="Times New Roman" w:cs="Times New Roman"/>
@@ -3175,7 +3146,6 @@
         </w:rPr>
         <w:t>.</w:t>
       </w:r>
-      <w:proofErr w:type="spellStart"/>
       <w:r>
         <w:rPr>
           <w:rFonts w:ascii="Times New Roman" w:hAnsi="Times New Roman" w:cs="Times New Roman"/>
@@ -3185,7 +3155,6 @@
         </w:rPr>
         <w:t>xlsx</w:t>
       </w:r>
-      <w:proofErr w:type="spellEnd"/>
       <w:r>
         <w:rPr>
           <w:rFonts w:ascii="Times New Roman" w:hAnsi="Times New Roman" w:cs="Times New Roman"/>
@@ -3217,7 +3186,58 @@
           <w:sz w:val="28"/>
           <w:szCs w:val="28"/>
         </w:rPr>
-        <w:t>третья и последующие строки</w:t>
+        <w:t xml:space="preserve">третья строка файла: число типа </w:t>
+      </w:r>
+      <w:r>
+        <w:rPr>
+          <w:rFonts w:ascii="Times New Roman" w:hAnsi="Times New Roman" w:cs="Times New Roman"/>
+          <w:i/>
+          <w:sz w:val="28"/>
+          <w:szCs w:val="28"/>
+          <w:lang w:val="en-US"/>
+        </w:rPr>
+        <w:t>double</w:t>
+      </w:r>
+      <w:r>
+        <w:rPr>
+          <w:rFonts w:ascii="Times New Roman" w:hAnsi="Times New Roman" w:cs="Times New Roman"/>
+          <w:sz w:val="28"/>
+          <w:szCs w:val="28"/>
+        </w:rPr>
+        <w:t>;</w:t>
+      </w:r>
+    </w:p>
+    <w:p>
+      <w:pPr>
+        <w:pStyle w:val="a3"/>
+        <w:numPr>
+          <w:ilvl w:val="0"/>
+          <w:numId w:val="1"/>
+        </w:numPr>
+        <w:spacing w:line="360" w:lineRule="auto"/>
+        <w:ind w:left="567" w:firstLine="0"/>
+        <w:jc w:val="both"/>
+        <w:rPr>
+          <w:rFonts w:ascii="Times New Roman" w:hAnsi="Times New Roman" w:cs="Times New Roman"/>
+          <w:sz w:val="28"/>
+          <w:szCs w:val="28"/>
+        </w:rPr>
+      </w:pPr>
+      <w:r>
+        <w:rPr>
+          <w:rFonts w:ascii="Times New Roman" w:hAnsi="Times New Roman" w:cs="Times New Roman"/>
+          <w:sz w:val="28"/>
+          <w:szCs w:val="28"/>
+        </w:rPr>
+        <w:t>четвертая</w:t>
+      </w:r>
+      <w:r>
+        <w:rPr>
+          <w:rFonts w:ascii="Times New Roman" w:hAnsi="Times New Roman" w:cs="Times New Roman"/>
+          <w:sz w:val="28"/>
+          <w:szCs w:val="28"/>
+        </w:rPr>
+        <w:t xml:space="preserve"> и последующие строки</w:t>
       </w:r>
       <w:r>
         <w:rPr>
@@ -3292,7 +3312,6 @@
         </w:rPr>
         <w:t xml:space="preserve">Система </w:t>
       </w:r>
-      <w:proofErr w:type="spellStart"/>
       <w:r>
         <w:rPr>
           <w:rFonts w:ascii="Times New Roman" w:hAnsi="Times New Roman" w:cs="Times New Roman"/>
@@ -3302,7 +3321,6 @@
         </w:rPr>
         <w:t>TextLang</w:t>
       </w:r>
-      <w:proofErr w:type="spellEnd"/>
       <w:r>
         <w:rPr>
           <w:rFonts w:ascii="Times New Roman" w:hAnsi="Times New Roman" w:cs="Times New Roman"/>
@@ -3362,25 +3380,14 @@
         </w:rPr>
         <w:t>file</w:t>
       </w:r>
-      <w:proofErr w:type="spellStart"/>
-      <w:r>
-        <w:rPr>
-          <w:rFonts w:ascii="Times New Roman" w:hAnsi="Times New Roman" w:cs="Times New Roman"/>
-          <w:i/>
-          <w:sz w:val="28"/>
-          <w:szCs w:val="28"/>
-        </w:rPr>
-        <w:t>Recover</w:t>
-      </w:r>
-      <w:proofErr w:type="spellEnd"/>
-      <w:r>
-        <w:rPr>
-          <w:rFonts w:ascii="Times New Roman" w:hAnsi="Times New Roman" w:cs="Times New Roman"/>
-          <w:i/>
-          <w:sz w:val="28"/>
-          <w:szCs w:val="28"/>
-        </w:rPr>
-        <w:t>)</w:t>
+      <w:r>
+        <w:rPr>
+          <w:rFonts w:ascii="Times New Roman" w:hAnsi="Times New Roman" w:cs="Times New Roman"/>
+          <w:i/>
+          <w:sz w:val="28"/>
+          <w:szCs w:val="28"/>
+        </w:rPr>
+        <w:t>Recover)</w:t>
       </w:r>
       <w:r>
         <w:rPr>
@@ -3441,7 +3448,6 @@
         </w:rPr>
         <w:t xml:space="preserve">Система </w:t>
       </w:r>
-      <w:proofErr w:type="spellStart"/>
       <w:r>
         <w:rPr>
           <w:rFonts w:ascii="Times New Roman" w:hAnsi="Times New Roman" w:cs="Times New Roman"/>
@@ -3451,7 +3457,120 @@
         </w:rPr>
         <w:t>TextLang</w:t>
       </w:r>
-      <w:proofErr w:type="spellEnd"/>
+      <w:r>
+        <w:rPr>
+          <w:rFonts w:ascii="Times New Roman" w:hAnsi="Times New Roman" w:cs="Times New Roman"/>
+          <w:sz w:val="28"/>
+          <w:szCs w:val="28"/>
+        </w:rPr>
+        <w:t xml:space="preserve"> должна отображать </w:t>
+      </w:r>
+      <w:r>
+        <w:rPr>
+          <w:rFonts w:ascii="Times New Roman" w:hAnsi="Times New Roman" w:cs="Times New Roman"/>
+          <w:sz w:val="28"/>
+          <w:szCs w:val="28"/>
+        </w:rPr>
+        <w:t>третью</w:t>
+      </w:r>
+      <w:r>
+        <w:rPr>
+          <w:rFonts w:ascii="Times New Roman" w:hAnsi="Times New Roman" w:cs="Times New Roman"/>
+          <w:sz w:val="28"/>
+          <w:szCs w:val="28"/>
+        </w:rPr>
+        <w:t xml:space="preserve"> строку из файла </w:t>
+      </w:r>
+      <w:r>
+        <w:rPr>
+          <w:rFonts w:ascii="Times New Roman" w:hAnsi="Times New Roman" w:cs="Times New Roman"/>
+          <w:i/>
+          <w:sz w:val="28"/>
+          <w:szCs w:val="28"/>
+        </w:rPr>
+        <w:t>(</w:t>
+      </w:r>
+      <w:r>
+        <w:rPr>
+          <w:rFonts w:ascii="Times New Roman" w:hAnsi="Times New Roman" w:cs="Times New Roman"/>
+          <w:i/>
+          <w:sz w:val="28"/>
+          <w:szCs w:val="28"/>
+          <w:lang w:val="en-US"/>
+        </w:rPr>
+        <w:t>file</w:t>
+      </w:r>
+      <w:r>
+        <w:rPr>
+          <w:rFonts w:ascii="Times New Roman" w:hAnsi="Times New Roman" w:cs="Times New Roman"/>
+          <w:i/>
+          <w:sz w:val="28"/>
+          <w:szCs w:val="28"/>
+        </w:rPr>
+        <w:t>Recover)</w:t>
+      </w:r>
+      <w:r>
+        <w:rPr>
+          <w:rFonts w:ascii="Times New Roman" w:hAnsi="Times New Roman" w:cs="Times New Roman"/>
+          <w:sz w:val="28"/>
+          <w:szCs w:val="28"/>
+        </w:rPr>
+        <w:t xml:space="preserve"> в поле </w:t>
+      </w:r>
+      <w:r>
+        <w:rPr>
+          <w:rFonts w:ascii="Times New Roman" w:hAnsi="Times New Roman" w:cs="Times New Roman"/>
+          <w:i/>
+          <w:sz w:val="28"/>
+          <w:szCs w:val="28"/>
+          <w:lang w:val="en-US"/>
+        </w:rPr>
+        <w:t>Score</w:t>
+      </w:r>
+      <w:bookmarkStart w:id="0" w:name="_GoBack"/>
+      <w:bookmarkEnd w:id="0"/>
+      <w:r>
+        <w:rPr>
+          <w:rFonts w:ascii="Times New Roman" w:hAnsi="Times New Roman" w:cs="Times New Roman"/>
+          <w:sz w:val="28"/>
+          <w:szCs w:val="28"/>
+        </w:rPr>
+        <w:t>;</w:t>
+      </w:r>
+    </w:p>
+    <w:p>
+      <w:pPr>
+        <w:pStyle w:val="a3"/>
+        <w:numPr>
+          <w:ilvl w:val="0"/>
+          <w:numId w:val="22"/>
+        </w:numPr>
+        <w:spacing w:line="360" w:lineRule="auto"/>
+        <w:ind w:left="357" w:firstLine="0"/>
+        <w:jc w:val="both"/>
+        <w:rPr>
+          <w:rFonts w:ascii="Times New Roman" w:hAnsi="Times New Roman" w:cs="Times New Roman"/>
+          <w:sz w:val="28"/>
+          <w:szCs w:val="28"/>
+        </w:rPr>
+      </w:pPr>
+      <w:r>
+        <w:rPr>
+          <w:rFonts w:ascii="Times New Roman" w:hAnsi="Times New Roman" w:cs="Times New Roman"/>
+          <w:sz w:val="28"/>
+          <w:szCs w:val="28"/>
+        </w:rPr>
+        <w:t xml:space="preserve">Система </w:t>
+      </w:r>
+      <w:r>
+        <w:rPr>
+          <w:rFonts w:ascii="Times New Roman" w:hAnsi="Times New Roman" w:cs="Times New Roman"/>
+          <w:sz w:val="28"/>
+          <w:szCs w:val="28"/>
+          <w:lang w:val="en-US"/>
+        </w:rPr>
+        <w:t>TextLang</w:t>
+      </w:r>
       <w:r>
         <w:rPr>
           <w:rFonts w:ascii="Times New Roman" w:hAnsi="Times New Roman" w:cs="Times New Roman"/>
@@ -3466,7 +3585,23 @@
           <w:sz w:val="28"/>
           <w:szCs w:val="28"/>
         </w:rPr>
-        <w:t>должна отображать третью и последующие строки из файла</w:t>
+        <w:t xml:space="preserve">должна отображать </w:t>
+      </w:r>
+      <w:r>
+        <w:rPr>
+          <w:rFonts w:ascii="Times New Roman" w:hAnsi="Times New Roman" w:cs="Times New Roman"/>
+          <w:sz w:val="28"/>
+          <w:szCs w:val="28"/>
+        </w:rPr>
+        <w:t>четвертую</w:t>
+      </w:r>
+      <w:r>
+        <w:rPr>
+          <w:rFonts w:ascii="Times New Roman" w:hAnsi="Times New Roman" w:cs="Times New Roman"/>
+          <w:sz w:val="28"/>
+          <w:szCs w:val="28"/>
+        </w:rPr>
+        <w:t xml:space="preserve"> и последующие строки из файла</w:t>
       </w:r>
       <w:r>
         <w:rPr>
@@ -3486,25 +3621,14 @@
         </w:rPr>
         <w:t>file</w:t>
       </w:r>
-      <w:proofErr w:type="spellStart"/>
-      <w:r>
-        <w:rPr>
-          <w:rFonts w:ascii="Times New Roman" w:hAnsi="Times New Roman" w:cs="Times New Roman"/>
-          <w:i/>
-          <w:sz w:val="28"/>
-          <w:szCs w:val="28"/>
-        </w:rPr>
-        <w:t>Recover</w:t>
-      </w:r>
-      <w:proofErr w:type="spellEnd"/>
-      <w:r>
-        <w:rPr>
-          <w:rFonts w:ascii="Times New Roman" w:hAnsi="Times New Roman" w:cs="Times New Roman"/>
-          <w:i/>
-          <w:sz w:val="28"/>
-          <w:szCs w:val="28"/>
-        </w:rPr>
-        <w:t>)</w:t>
+      <w:r>
+        <w:rPr>
+          <w:rFonts w:ascii="Times New Roman" w:hAnsi="Times New Roman" w:cs="Times New Roman"/>
+          <w:i/>
+          <w:sz w:val="28"/>
+          <w:szCs w:val="28"/>
+        </w:rPr>
+        <w:t>Recover)</w:t>
       </w:r>
       <w:r>
         <w:rPr>
@@ -3530,7 +3654,6 @@
         </w:rPr>
         <w:t xml:space="preserve"> поле </w:t>
       </w:r>
-      <w:proofErr w:type="spellStart"/>
       <w:r>
         <w:rPr>
           <w:rFonts w:ascii="Times New Roman" w:hAnsi="Times New Roman" w:cs="Times New Roman"/>
@@ -3541,7 +3664,6 @@
         </w:rPr>
         <w:t>textField</w:t>
       </w:r>
-      <w:proofErr w:type="spellEnd"/>
       <w:r>
         <w:rPr>
           <w:rFonts w:ascii="Times New Roman" w:hAnsi="Times New Roman" w:cs="Times New Roman"/>
@@ -3816,7 +3938,6 @@
         </w:rPr>
         <w:t xml:space="preserve"> должно быть разработано с использованием библиотеки </w:t>
       </w:r>
-      <w:proofErr w:type="spellStart"/>
       <w:r>
         <w:rPr>
           <w:rFonts w:ascii="Times New Roman" w:hAnsi="Times New Roman" w:cs="Times New Roman"/>
@@ -3827,7 +3948,6 @@
         </w:rPr>
         <w:t>TensorFlow</w:t>
       </w:r>
-      <w:proofErr w:type="spellEnd"/>
       <w:r>
         <w:rPr>
           <w:rFonts w:ascii="Times New Roman" w:hAnsi="Times New Roman" w:cs="Times New Roman"/>
@@ -4203,7 +4323,6 @@
         </w:rPr>
         <w:t xml:space="preserve"> </w:t>
       </w:r>
-      <w:proofErr w:type="spellStart"/>
       <w:r>
         <w:rPr>
           <w:rFonts w:ascii="Times New Roman" w:hAnsi="Times New Roman" w:cs="Times New Roman"/>
@@ -4216,7 +4335,6 @@
         </w:rPr>
         <w:t>textField</w:t>
       </w:r>
-      <w:proofErr w:type="spellEnd"/>
       <w:r>
         <w:rPr>
           <w:rFonts w:ascii="Times New Roman" w:hAnsi="Times New Roman" w:cs="Times New Roman"/>
@@ -4254,7 +4372,6 @@
         </w:rPr>
         <w:t xml:space="preserve">В приложении </w:t>
       </w:r>
-      <w:proofErr w:type="spellStart"/>
       <w:r>
         <w:rPr>
           <w:rFonts w:ascii="Times New Roman" w:hAnsi="Times New Roman" w:cs="Times New Roman"/>
@@ -4265,7 +4382,6 @@
         </w:rPr>
         <w:t>TextLang</w:t>
       </w:r>
-      <w:proofErr w:type="spellEnd"/>
       <w:r>
         <w:rPr>
           <w:rFonts w:ascii="Times New Roman" w:hAnsi="Times New Roman" w:cs="Times New Roman"/>
@@ -4284,7 +4400,6 @@
         </w:rPr>
         <w:t xml:space="preserve"> </w:t>
       </w:r>
-      <w:proofErr w:type="spellStart"/>
       <w:r>
         <w:rPr>
           <w:rFonts w:ascii="Times New Roman" w:hAnsi="Times New Roman" w:cs="Times New Roman"/>
@@ -4296,7 +4411,6 @@
         </w:rPr>
         <w:t>textField</w:t>
       </w:r>
-      <w:proofErr w:type="spellEnd"/>
       <w:r>
         <w:rPr>
           <w:rFonts w:ascii="Times New Roman" w:hAnsi="Times New Roman" w:cs="Times New Roman"/>
@@ -4355,7 +4469,6 @@
         </w:rPr>
         <w:t xml:space="preserve">ых файлов </w:t>
       </w:r>
-      <w:proofErr w:type="spellStart"/>
       <w:r>
         <w:rPr>
           <w:rFonts w:ascii="Times New Roman" w:hAnsi="Times New Roman" w:cs="Times New Roman"/>
@@ -4368,7 +4481,6 @@
         </w:rPr>
         <w:t>fileDetect</w:t>
       </w:r>
-      <w:proofErr w:type="spellEnd"/>
       <w:r>
         <w:rPr>
           <w:rFonts w:ascii="Times New Roman" w:hAnsi="Times New Roman" w:cs="Times New Roman"/>
@@ -4389,7 +4501,6 @@
         </w:rPr>
         <w:t xml:space="preserve">и </w:t>
       </w:r>
-      <w:proofErr w:type="spellStart"/>
       <w:r>
         <w:rPr>
           <w:rFonts w:ascii="Times New Roman" w:hAnsi="Times New Roman" w:cs="Times New Roman"/>
@@ -4402,7 +4513,6 @@
         </w:rPr>
         <w:t>fileRecover</w:t>
       </w:r>
-      <w:proofErr w:type="spellEnd"/>
       <w:r>
         <w:rPr>
           <w:rFonts w:ascii="Times New Roman" w:hAnsi="Times New Roman" w:cs="Times New Roman"/>
@@ -4448,7 +4558,6 @@
         </w:rPr>
         <w:t xml:space="preserve"> </w:t>
       </w:r>
-      <w:proofErr w:type="spellStart"/>
       <w:r>
         <w:rPr>
           <w:rFonts w:ascii="Times New Roman" w:hAnsi="Times New Roman" w:cs="Times New Roman"/>
@@ -4459,7 +4568,6 @@
         </w:rPr>
         <w:t>TextLang</w:t>
       </w:r>
-      <w:proofErr w:type="spellEnd"/>
       <w:r>
         <w:rPr>
           <w:rFonts w:ascii="Times New Roman" w:hAnsi="Times New Roman" w:cs="Times New Roman"/>
@@ -4577,7 +4685,6 @@
         </w:rPr>
         <w:t xml:space="preserve">ов </w:t>
       </w:r>
-      <w:proofErr w:type="spellStart"/>
       <w:r>
         <w:rPr>
           <w:rFonts w:ascii="Times New Roman" w:hAnsi="Times New Roman" w:cs="Times New Roman"/>
@@ -4590,7 +4697,6 @@
         </w:rPr>
         <w:t>fileDetect</w:t>
       </w:r>
-      <w:proofErr w:type="spellEnd"/>
       <w:r>
         <w:rPr>
           <w:rFonts w:ascii="Times New Roman" w:hAnsi="Times New Roman" w:cs="Times New Roman"/>
@@ -4611,7 +4717,6 @@
         </w:rPr>
         <w:t xml:space="preserve">и </w:t>
       </w:r>
-      <w:proofErr w:type="spellStart"/>
       <w:r>
         <w:rPr>
           <w:rFonts w:ascii="Times New Roman" w:hAnsi="Times New Roman" w:cs="Times New Roman"/>
@@ -4624,7 +4729,6 @@
         </w:rPr>
         <w:t>fileRecover</w:t>
       </w:r>
-      <w:proofErr w:type="spellEnd"/>
       <w:r>
         <w:rPr>
           <w:rFonts w:ascii="Times New Roman" w:hAnsi="Times New Roman" w:cs="Times New Roman"/>
@@ -4698,7 +4802,6 @@
         </w:rPr>
         <w:t xml:space="preserve"> в систему </w:t>
       </w:r>
-      <w:proofErr w:type="spellStart"/>
       <w:r>
         <w:rPr>
           <w:rFonts w:ascii="Times New Roman" w:hAnsi="Times New Roman" w:cs="Times New Roman"/>
@@ -4709,7 +4812,6 @@
         </w:rPr>
         <w:t>TextLang</w:t>
       </w:r>
-      <w:proofErr w:type="spellEnd"/>
       <w:r>
         <w:rPr>
           <w:rFonts w:ascii="Times New Roman" w:hAnsi="Times New Roman" w:cs="Times New Roman"/>
@@ -4805,7 +4907,6 @@
         </w:rPr>
         <w:t xml:space="preserve">Система </w:t>
       </w:r>
-      <w:proofErr w:type="spellStart"/>
       <w:r>
         <w:rPr>
           <w:rFonts w:ascii="Times New Roman" w:hAnsi="Times New Roman" w:cs="Times New Roman"/>
@@ -4816,7 +4917,6 @@
         </w:rPr>
         <w:t>TextLang</w:t>
       </w:r>
-      <w:proofErr w:type="spellEnd"/>
       <w:r>
         <w:rPr>
           <w:rFonts w:ascii="Times New Roman" w:hAnsi="Times New Roman" w:cs="Times New Roman"/>
@@ -4889,7 +4989,6 @@
         </w:rPr>
         <w:t xml:space="preserve">файле </w:t>
       </w:r>
-      <w:proofErr w:type="spellStart"/>
       <w:r>
         <w:rPr>
           <w:rFonts w:ascii="Times New Roman" w:hAnsi="Times New Roman" w:cs="Times New Roman"/>
@@ -4900,7 +4999,6 @@
         </w:rPr>
         <w:t>LanguagesPermitted</w:t>
       </w:r>
-      <w:proofErr w:type="spellEnd"/>
       <w:r>
         <w:rPr>
           <w:rFonts w:ascii="Times New Roman" w:hAnsi="Times New Roman" w:cs="Times New Roman"/>
@@ -4910,7 +5008,6 @@
         </w:rPr>
         <w:t>.</w:t>
       </w:r>
-      <w:proofErr w:type="spellStart"/>
       <w:r>
         <w:rPr>
           <w:rFonts w:ascii="Times New Roman" w:hAnsi="Times New Roman" w:cs="Times New Roman"/>
@@ -4921,7 +5018,6 @@
         </w:rPr>
         <w:t>xlsx</w:t>
       </w:r>
-      <w:proofErr w:type="spellEnd"/>
       <w:r>
         <w:rPr>
           <w:rFonts w:ascii="Times New Roman" w:hAnsi="Times New Roman" w:cs="Times New Roman"/>

</xml_diff>